<commit_message>
Assignment 5 - V3
</commit_message>
<xml_diff>
--- a/Assignment 5/Exercise 5 - Group 16 (tasks 1,2 ).docx
+++ b/Assignment 5/Exercise 5 - Group 16 (tasks 1,2 ).docx
@@ -603,7 +603,35 @@
           <w:color w:val="FF0000"/>
         </w:rPr>
         <w:lastRenderedPageBreak/>
-        <w:t>Exercise 1 : Gradient Descent (1+1+1=3 Points)</w:t>
+        <w:t>Exercise 1: Gradient Descent (1+1+1</w:t>
+      </w:r>
+      <w:r>
+        <w:rPr>
+          <w:rFonts w:ascii="Arial" w:eastAsiaTheme="minorEastAsia" w:hAnsi="Arial" w:cs="Arial"/>
+          <w:color w:val="FF0000"/>
+        </w:rPr>
+        <w:t>+1+1+1</w:t>
+      </w:r>
+      <w:r>
+        <w:rPr>
+          <w:rFonts w:ascii="Arial" w:eastAsiaTheme="minorEastAsia" w:hAnsi="Arial" w:cs="Arial"/>
+          <w:color w:val="FF0000"/>
+        </w:rPr>
+        <w:t>=</w:t>
+      </w:r>
+      <w:r>
+        <w:rPr>
+          <w:rFonts w:ascii="Arial" w:eastAsiaTheme="minorEastAsia" w:hAnsi="Arial" w:cs="Arial"/>
+          <w:color w:val="FF0000"/>
+        </w:rPr>
+        <w:t>6</w:t>
+      </w:r>
+      <w:r>
+        <w:rPr>
+          <w:rFonts w:ascii="Arial" w:eastAsiaTheme="minorEastAsia" w:hAnsi="Arial" w:cs="Arial"/>
+          <w:color w:val="FF0000"/>
+        </w:rPr>
+        <w:t xml:space="preserve"> Points)</w:t>
       </w:r>
     </w:p>
     <w:p>
@@ -624,11 +652,13 @@
         <w:spacing w:after="0" w:line="240" w:lineRule="auto"/>
         <w:rPr>
           <w:rFonts w:ascii="Arial" w:eastAsiaTheme="minorEastAsia" w:hAnsi="Arial" w:cs="Arial"/>
+          <w:color w:val="FF0000"/>
         </w:rPr>
       </w:pPr>
       <w:r>
         <w:rPr>
           <w:rFonts w:ascii="Arial" w:eastAsiaTheme="minorEastAsia" w:hAnsi="Arial" w:cs="Arial"/>
+          <w:color w:val="FF0000"/>
         </w:rPr>
         <w:t>Name these concepts:</w:t>
       </w:r>
@@ -639,30 +669,21 @@
         <w:spacing w:after="0" w:line="240" w:lineRule="auto"/>
         <w:rPr>
           <w:rFonts w:ascii="Arial" w:eastAsiaTheme="minorEastAsia" w:hAnsi="Arial" w:cs="Arial"/>
+          <w:color w:val="FF0000"/>
         </w:rPr>
       </w:pPr>
       <w:r>
         <w:rPr>
           <w:rFonts w:ascii="Arial" w:eastAsiaTheme="minorEastAsia" w:hAnsi="Arial" w:cs="Arial"/>
-        </w:rPr>
-        <w:t>(a</w:t>
-      </w:r>
-      <w:r>
-        <w:rPr>
-          <w:rFonts w:ascii="Arial" w:eastAsiaTheme="minorEastAsia" w:hAnsi="Arial" w:cs="Arial"/>
-        </w:rPr>
-        <w:t>1</w:t>
-      </w:r>
-      <w:r>
-        <w:rPr>
-          <w:rFonts w:ascii="Arial" w:eastAsiaTheme="minorEastAsia" w:hAnsi="Arial" w:cs="Arial"/>
-        </w:rPr>
-        <w:t xml:space="preserve">) </w:t>
+          <w:color w:val="FF0000"/>
+        </w:rPr>
+        <w:t xml:space="preserve">(a1) </w:t>
       </w:r>
       <w:proofErr w:type="spellStart"/>
       <w:r>
         <w:rPr>
           <w:rFonts w:ascii="Arial" w:eastAsiaTheme="minorEastAsia" w:hAnsi="Arial" w:cs="Arial"/>
+          <w:color w:val="FF0000"/>
         </w:rPr>
         <w:t>xlA</w:t>
       </w:r>
@@ -674,11 +695,13 @@
         <w:spacing w:after="0" w:line="240" w:lineRule="auto"/>
         <w:rPr>
           <w:rFonts w:ascii="Arial" w:eastAsiaTheme="minorEastAsia" w:hAnsi="Arial" w:cs="Arial"/>
+          <w:color w:val="FF0000"/>
         </w:rPr>
       </w:pPr>
       <w:r>
         <w:rPr>
           <w:rFonts w:ascii="Arial" w:eastAsiaTheme="minorEastAsia" w:hAnsi="Arial" w:cs="Arial"/>
+          <w:color w:val="FF0000"/>
         </w:rPr>
         <w:t>(a2) T</w:t>
       </w:r>
@@ -689,11 +712,13 @@
         <w:spacing w:after="0" w:line="240" w:lineRule="auto"/>
         <w:rPr>
           <w:rFonts w:ascii="Arial" w:eastAsiaTheme="minorEastAsia" w:hAnsi="Arial" w:cs="Arial"/>
+          <w:color w:val="FF0000"/>
         </w:rPr>
       </w:pPr>
       <w:r>
         <w:rPr>
           <w:rFonts w:ascii="Arial" w:eastAsiaTheme="minorEastAsia" w:hAnsi="Arial" w:cs="Arial"/>
+          <w:color w:val="FF0000"/>
         </w:rPr>
         <w:t>(a3) t</w:t>
       </w:r>
@@ -704,11 +729,13 @@
         <w:spacing w:after="0" w:line="240" w:lineRule="auto"/>
         <w:rPr>
           <w:rFonts w:ascii="Arial" w:eastAsiaTheme="minorEastAsia" w:hAnsi="Arial" w:cs="Arial"/>
+          <w:color w:val="FF0000"/>
         </w:rPr>
       </w:pPr>
       <w:r>
         <w:rPr>
           <w:rFonts w:ascii="Arial" w:eastAsiaTheme="minorEastAsia" w:hAnsi="Arial" w:cs="Arial"/>
+          <w:color w:val="FF0000"/>
         </w:rPr>
         <w:t>(a4) X(t)</w:t>
       </w:r>
@@ -719,11 +746,13 @@
         <w:spacing w:after="0" w:line="240" w:lineRule="auto"/>
         <w:rPr>
           <w:rFonts w:ascii="Arial" w:eastAsiaTheme="minorEastAsia" w:hAnsi="Arial" w:cs="Arial"/>
+          <w:color w:val="FF0000"/>
         </w:rPr>
       </w:pPr>
       <w:r>
         <w:rPr>
           <w:rFonts w:ascii="Arial" w:eastAsiaTheme="minorEastAsia" w:hAnsi="Arial" w:cs="Arial"/>
+          <w:color w:val="FF0000"/>
         </w:rPr>
         <w:t>(a5) D(t)</w:t>
       </w:r>
@@ -734,11 +763,13 @@
         <w:spacing w:after="0" w:line="240" w:lineRule="auto"/>
         <w:rPr>
           <w:rFonts w:ascii="Arial" w:eastAsiaTheme="minorEastAsia" w:hAnsi="Arial" w:cs="Arial"/>
+          <w:color w:val="FF0000"/>
         </w:rPr>
       </w:pPr>
       <w:r>
         <w:rPr>
           <w:rFonts w:ascii="Arial" w:eastAsiaTheme="minorEastAsia" w:hAnsi="Arial" w:cs="Arial"/>
+          <w:color w:val="FF0000"/>
         </w:rPr>
         <w:t>(a6) Al</w:t>
       </w:r>
@@ -749,6 +780,7 @@
         <w:spacing w:after="0" w:line="240" w:lineRule="auto"/>
         <w:rPr>
           <w:rFonts w:ascii="Arial" w:eastAsiaTheme="minorEastAsia" w:hAnsi="Arial" w:cs="Arial"/>
+          <w:color w:val="FF0000"/>
         </w:rPr>
       </w:pPr>
     </w:p>
@@ -762,141 +794,319 @@
         <w:spacing w:after="0" w:line="240" w:lineRule="auto"/>
         <w:rPr>
           <w:rFonts w:ascii="Arial" w:eastAsiaTheme="minorEastAsia" w:hAnsi="Arial" w:cs="Arial"/>
+          <w:color w:val="FF0000"/>
         </w:rPr>
       </w:pPr>
       <w:r>
         <w:rPr>
           <w:rFonts w:ascii="Arial" w:eastAsiaTheme="minorEastAsia" w:hAnsi="Arial" w:cs="Arial"/>
-        </w:rPr>
-        <w:t>Name this expression: X = {x E X : x| E B} U {x E X : xl B}</w:t>
+          <w:color w:val="FF0000"/>
+        </w:rPr>
+        <w:t xml:space="preserve">Name this expression: X = {x E </w:t>
+      </w:r>
+      <w:proofErr w:type="gramStart"/>
+      <w:r>
+        <w:rPr>
+          <w:rFonts w:ascii="Arial" w:eastAsiaTheme="minorEastAsia" w:hAnsi="Arial" w:cs="Arial"/>
+          <w:color w:val="FF0000"/>
+        </w:rPr>
+        <w:t>X :</w:t>
+      </w:r>
+      <w:proofErr w:type="gramEnd"/>
+      <w:r>
+        <w:rPr>
+          <w:rFonts w:ascii="Arial" w:eastAsiaTheme="minorEastAsia" w:hAnsi="Arial" w:cs="Arial"/>
+          <w:color w:val="FF0000"/>
+        </w:rPr>
+        <w:t xml:space="preserve"> x| E B} U {x E X : xl B}</w:t>
       </w:r>
     </w:p>
     <w:p>
       <w:pPr>
         <w:pStyle w:val="ListParagraph"/>
+        <w:numPr>
+          <w:ilvl w:val="0"/>
+          <w:numId w:val="27"/>
+        </w:numPr>
         <w:spacing w:after="0" w:line="240" w:lineRule="auto"/>
         <w:rPr>
           <w:rFonts w:ascii="Arial" w:eastAsiaTheme="minorEastAsia" w:hAnsi="Arial" w:cs="Arial"/>
-        </w:rPr>
-      </w:pPr>
-    </w:p>
-    <w:p>
-      <w:pPr>
-        <w:pStyle w:val="ListParagraph"/>
-        <w:spacing w:after="0" w:line="240" w:lineRule="auto"/>
-        <w:rPr>
-          <w:rFonts w:ascii="Arial" w:eastAsiaTheme="minorEastAsia" w:hAnsi="Arial" w:cs="Arial"/>
-        </w:rPr>
-      </w:pPr>
-    </w:p>
-    <w:p>
-      <w:pPr>
-        <w:spacing w:after="0" w:line="240" w:lineRule="auto"/>
-        <w:rPr>
-          <w:rFonts w:ascii="Arial" w:eastAsiaTheme="minorEastAsia" w:hAnsi="Arial" w:cs="Arial"/>
-        </w:rPr>
-      </w:pPr>
-    </w:p>
-    <w:p>
-      <w:pPr>
-        <w:pStyle w:val="ListParagraph"/>
-        <w:spacing w:after="0" w:line="240" w:lineRule="auto"/>
-        <w:rPr>
-          <w:rFonts w:ascii="Arial" w:eastAsiaTheme="minorEastAsia" w:hAnsi="Arial" w:cs="Arial"/>
+          <w:color w:val="FF0000"/>
         </w:rPr>
       </w:pPr>
       <w:r>
         <w:rPr>
           <w:rFonts w:ascii="Arial" w:eastAsiaTheme="minorEastAsia" w:hAnsi="Arial" w:cs="Arial"/>
-        </w:rPr>
-        <w:t>(c) What are the three requirements of an impurity function?</w:t>
+          <w:color w:val="FF0000"/>
+        </w:rPr>
+        <w:t>What are the three requirements of an impurity function?</w:t>
       </w:r>
     </w:p>
     <w:p>
       <w:pPr>
         <w:pStyle w:val="ListParagraph"/>
+        <w:numPr>
+          <w:ilvl w:val="0"/>
+          <w:numId w:val="27"/>
+        </w:numPr>
         <w:spacing w:after="0" w:line="240" w:lineRule="auto"/>
         <w:rPr>
           <w:rFonts w:ascii="Arial" w:eastAsiaTheme="minorEastAsia" w:hAnsi="Arial" w:cs="Arial"/>
-        </w:rPr>
-      </w:pPr>
-    </w:p>
-    <w:p>
-      <w:pPr>
-        <w:pStyle w:val="ListParagraph"/>
-        <w:spacing w:after="0" w:line="240" w:lineRule="auto"/>
-        <w:rPr>
-          <w:rFonts w:ascii="Arial" w:eastAsiaTheme="minorEastAsia" w:hAnsi="Arial" w:cs="Arial"/>
+          <w:color w:val="FF0000"/>
         </w:rPr>
       </w:pPr>
       <w:r>
         <w:rPr>
           <w:rFonts w:ascii="Arial" w:eastAsiaTheme="minorEastAsia" w:hAnsi="Arial" w:cs="Arial"/>
-        </w:rPr>
-        <w:t>(d) What is the hypothesis space of decision trees?</w:t>
+          <w:color w:val="FF0000"/>
+        </w:rPr>
+        <w:t>What is the hypothesis space of decision trees?</w:t>
       </w:r>
     </w:p>
     <w:p>
       <w:pPr>
         <w:pStyle w:val="ListParagraph"/>
+        <w:numPr>
+          <w:ilvl w:val="0"/>
+          <w:numId w:val="27"/>
+        </w:numPr>
         <w:spacing w:after="0" w:line="240" w:lineRule="auto"/>
         <w:rPr>
           <w:rFonts w:ascii="Arial" w:eastAsiaTheme="minorEastAsia" w:hAnsi="Arial" w:cs="Arial"/>
-        </w:rPr>
-      </w:pPr>
-    </w:p>
-    <w:p>
-      <w:pPr>
-        <w:pStyle w:val="ListParagraph"/>
-        <w:spacing w:after="0" w:line="240" w:lineRule="auto"/>
-        <w:rPr>
-          <w:rFonts w:ascii="Arial" w:eastAsiaTheme="minorEastAsia" w:hAnsi="Arial" w:cs="Arial"/>
+          <w:color w:val="FF0000"/>
         </w:rPr>
       </w:pPr>
       <w:r>
         <w:rPr>
           <w:rFonts w:ascii="Arial" w:eastAsiaTheme="minorEastAsia" w:hAnsi="Arial" w:cs="Arial"/>
-        </w:rPr>
-        <w:t>(e) What is the search space of the ID3 algorithm?</w:t>
+          <w:color w:val="FF0000"/>
+        </w:rPr>
+        <w:t>What is the search space of the ID3 algorithm?</w:t>
       </w:r>
     </w:p>
     <w:p>
       <w:pPr>
         <w:pStyle w:val="ListParagraph"/>
+        <w:numPr>
+          <w:ilvl w:val="0"/>
+          <w:numId w:val="27"/>
+        </w:numPr>
         <w:spacing w:after="0" w:line="240" w:lineRule="auto"/>
         <w:rPr>
           <w:rFonts w:ascii="Arial" w:eastAsiaTheme="minorEastAsia" w:hAnsi="Arial" w:cs="Arial"/>
-        </w:rPr>
-      </w:pPr>
-    </w:p>
-    <w:p>
-      <w:pPr>
-        <w:pStyle w:val="ListParagraph"/>
-        <w:spacing w:after="0" w:line="240" w:lineRule="auto"/>
-        <w:rPr>
-          <w:rFonts w:ascii="Arial" w:eastAsiaTheme="minorEastAsia" w:hAnsi="Arial" w:cs="Arial"/>
+          <w:color w:val="FF0000"/>
         </w:rPr>
       </w:pPr>
       <w:r>
         <w:rPr>
           <w:rFonts w:ascii="Arial" w:eastAsiaTheme="minorEastAsia" w:hAnsi="Arial" w:cs="Arial"/>
-        </w:rPr>
-        <w:t>(f) What is the difference between the inductive bias of the candidate elimination algorithm and that of</w:t>
+          <w:color w:val="FF0000"/>
+        </w:rPr>
+        <w:t>What is the difference between the inductive bias of the candidate elimination algorithm and that of</w:t>
+      </w:r>
+      <w:r>
+        <w:rPr>
+          <w:rFonts w:ascii="Arial" w:eastAsiaTheme="minorEastAsia" w:hAnsi="Arial" w:cs="Arial"/>
+          <w:color w:val="FF0000"/>
+        </w:rPr>
+        <w:t xml:space="preserve"> </w:t>
+      </w:r>
+      <w:r>
+        <w:rPr>
+          <w:rFonts w:ascii="Arial" w:eastAsiaTheme="minorEastAsia" w:hAnsi="Arial" w:cs="Arial"/>
+          <w:color w:val="FF0000"/>
+        </w:rPr>
+        <w:t>the ID3 algorithm? Hint: search bias and restriction bias.</w:t>
       </w:r>
     </w:p>
     <w:p>
       <w:pPr>
-        <w:pStyle w:val="ListParagraph"/>
         <w:spacing w:after="0" w:line="240" w:lineRule="auto"/>
         <w:rPr>
           <w:rFonts w:ascii="Arial" w:eastAsiaTheme="minorEastAsia" w:hAnsi="Arial" w:cs="Arial"/>
         </w:rPr>
       </w:pPr>
+    </w:p>
+    <w:p>
+      <w:pPr>
+        <w:jc w:val="both"/>
+        <w:rPr>
+          <w:rFonts w:ascii="Arial" w:eastAsiaTheme="minorEastAsia" w:hAnsi="Arial" w:cs="Arial"/>
+          <w:color w:val="FF0000"/>
+        </w:rPr>
+      </w:pPr>
       <w:r>
         <w:rPr>
           <w:rFonts w:ascii="Arial" w:eastAsiaTheme="minorEastAsia" w:hAnsi="Arial" w:cs="Arial"/>
-        </w:rPr>
-        <w:t>the ID3 algorithm? Hint: search bias and restriction bias.</w:t>
+          <w:color w:val="FF0000"/>
+        </w:rPr>
+        <w:t>Exercise 2: Decision Trees (1+1+1+0=3 Points)</w:t>
+      </w:r>
+    </w:p>
+    <w:p>
+      <w:pPr>
+        <w:jc w:val="both"/>
+        <w:rPr>
+          <w:rFonts w:ascii="Arial" w:eastAsiaTheme="minorEastAsia" w:hAnsi="Arial" w:cs="Arial"/>
+          <w:color w:val="FF0000"/>
+        </w:rPr>
+      </w:pPr>
+      <w:r>
+        <w:rPr>
+          <w:rFonts w:ascii="Arial" w:eastAsiaTheme="minorEastAsia" w:hAnsi="Arial" w:cs="Arial"/>
+          <w:color w:val="FF0000"/>
+        </w:rPr>
+        <w:t>Construct by hand decision trees corresponding to each of the following Boolean formulas. The examples</w:t>
+      </w:r>
+      <w:r>
+        <w:rPr>
+          <w:rFonts w:ascii="Arial" w:eastAsiaTheme="minorEastAsia" w:hAnsi="Arial" w:cs="Arial"/>
+          <w:color w:val="FF0000"/>
+        </w:rPr>
+        <w:t xml:space="preserve"> </w:t>
+      </w:r>
+      <w:r>
+        <w:rPr>
+          <w:rFonts w:ascii="Arial" w:eastAsiaTheme="minorEastAsia" w:hAnsi="Arial" w:cs="Arial"/>
+          <w:color w:val="FF0000"/>
+        </w:rPr>
+        <w:t>(x, c) E D consist of a feature vector x where each component corresponds to one of the Boolean variables</w:t>
+      </w:r>
+      <w:r>
+        <w:rPr>
+          <w:rFonts w:ascii="Arial" w:eastAsiaTheme="minorEastAsia" w:hAnsi="Arial" w:cs="Arial"/>
+          <w:color w:val="FF0000"/>
+        </w:rPr>
+        <w:t xml:space="preserve"> </w:t>
+      </w:r>
+      <w:r>
+        <w:rPr>
+          <w:rFonts w:ascii="Arial" w:eastAsiaTheme="minorEastAsia" w:hAnsi="Arial" w:cs="Arial"/>
+          <w:color w:val="FF0000"/>
+        </w:rPr>
+        <w:t xml:space="preserve">(A, B, </w:t>
+      </w:r>
+      <w:r>
+        <w:rPr>
+          <w:rFonts w:ascii="Arial" w:eastAsiaTheme="minorEastAsia" w:hAnsi="Arial" w:cs="Arial"/>
+          <w:color w:val="FF0000"/>
+        </w:rPr>
+        <w:t>...)</w:t>
+      </w:r>
+      <w:r>
+        <w:rPr>
+          <w:rFonts w:ascii="Arial" w:eastAsiaTheme="minorEastAsia" w:hAnsi="Arial" w:cs="Arial"/>
+          <w:color w:val="FF0000"/>
+        </w:rPr>
+        <w:t xml:space="preserve"> used in the formula, and each example corresponds to one interpretation (i.e. assignment of 0/1</w:t>
+      </w:r>
+      <w:r>
+        <w:rPr>
+          <w:rFonts w:ascii="Arial" w:eastAsiaTheme="minorEastAsia" w:hAnsi="Arial" w:cs="Arial"/>
+          <w:color w:val="FF0000"/>
+        </w:rPr>
+        <w:t xml:space="preserve"> </w:t>
+      </w:r>
+      <w:r>
+        <w:rPr>
+          <w:rFonts w:ascii="Arial" w:eastAsiaTheme="minorEastAsia" w:hAnsi="Arial" w:cs="Arial"/>
+          <w:color w:val="FF0000"/>
+        </w:rPr>
+        <w:t>to the Boolean variables). The target concept c is the truth value of the formula given that interpretation.</w:t>
+      </w:r>
+      <w:r>
+        <w:rPr>
+          <w:rFonts w:ascii="Arial" w:eastAsiaTheme="minorEastAsia" w:hAnsi="Arial" w:cs="Arial"/>
+          <w:color w:val="FF0000"/>
+        </w:rPr>
+        <w:t xml:space="preserve"> </w:t>
+      </w:r>
+      <w:r>
+        <w:rPr>
+          <w:rFonts w:ascii="Arial" w:eastAsiaTheme="minorEastAsia" w:hAnsi="Arial" w:cs="Arial"/>
+          <w:color w:val="FF0000"/>
+        </w:rPr>
+        <w:t>Assume the set D contains examples with all possible combinations of attribute values.</w:t>
+      </w:r>
+    </w:p>
+    <w:p>
+      <w:pPr>
+        <w:jc w:val="both"/>
+        <w:rPr>
+          <w:rFonts w:ascii="Arial" w:eastAsiaTheme="minorEastAsia" w:hAnsi="Arial" w:cs="Arial"/>
+          <w:color w:val="FF0000"/>
+        </w:rPr>
+      </w:pPr>
+      <w:r>
+        <w:rPr>
+          <w:rFonts w:ascii="Arial" w:eastAsiaTheme="minorEastAsia" w:hAnsi="Arial" w:cs="Arial"/>
+          <w:color w:val="FF0000"/>
+        </w:rPr>
+        <w:t>Hint: It may be helpful to write out the set D for each formula as a truth table.</w:t>
+      </w:r>
+    </w:p>
+    <w:p>
+      <w:pPr>
+        <w:spacing w:after="0" w:line="240" w:lineRule="auto"/>
+        <w:rPr>
+          <w:rFonts w:ascii="Arial" w:eastAsiaTheme="minorEastAsia" w:hAnsi="Arial" w:cs="Arial"/>
+          <w:color w:val="FF0000"/>
+        </w:rPr>
+      </w:pPr>
+      <w:r>
+        <w:rPr>
+          <w:rFonts w:ascii="Arial" w:eastAsiaTheme="minorEastAsia" w:hAnsi="Arial" w:cs="Arial"/>
+          <w:color w:val="FF0000"/>
+        </w:rPr>
+        <w:t>(a) AA-B</w:t>
+      </w:r>
+    </w:p>
+    <w:p>
+      <w:pPr>
+        <w:spacing w:after="0" w:line="240" w:lineRule="auto"/>
+        <w:rPr>
+          <w:rFonts w:ascii="Arial" w:eastAsiaTheme="minorEastAsia" w:hAnsi="Arial" w:cs="Arial"/>
+          <w:color w:val="FF0000"/>
+        </w:rPr>
+      </w:pPr>
+      <w:r>
+        <w:rPr>
+          <w:rFonts w:ascii="Arial" w:eastAsiaTheme="minorEastAsia" w:hAnsi="Arial" w:cs="Arial"/>
+          <w:color w:val="FF0000"/>
+        </w:rPr>
+        <w:t>(b) A XOR B</w:t>
+      </w:r>
+    </w:p>
+    <w:p>
+      <w:pPr>
+        <w:spacing w:after="0" w:line="240" w:lineRule="auto"/>
+        <w:rPr>
+          <w:rFonts w:ascii="Arial" w:eastAsiaTheme="minorEastAsia" w:hAnsi="Arial" w:cs="Arial"/>
+          <w:color w:val="FF0000"/>
+        </w:rPr>
+      </w:pPr>
+      <w:r>
+        <w:rPr>
+          <w:rFonts w:ascii="Arial" w:eastAsiaTheme="minorEastAsia" w:hAnsi="Arial" w:cs="Arial"/>
+          <w:color w:val="FF0000"/>
+        </w:rPr>
+        <w:t>(c) AV (BAC)</w:t>
+      </w:r>
+    </w:p>
+    <w:p>
+      <w:pPr>
+        <w:spacing w:after="0" w:line="240" w:lineRule="auto"/>
+        <w:rPr>
+          <w:rFonts w:ascii="Arial" w:eastAsiaTheme="minorEastAsia" w:hAnsi="Arial" w:cs="Arial"/>
+          <w:color w:val="FF0000"/>
+        </w:rPr>
+      </w:pPr>
+      <w:r>
+        <w:rPr>
+          <w:rFonts w:ascii="Arial" w:eastAsiaTheme="minorEastAsia" w:hAnsi="Arial" w:cs="Arial"/>
+          <w:color w:val="FF0000"/>
+        </w:rPr>
+        <w:t>(d) (AA B) V (CAD)</w:t>
       </w:r>
     </w:p>
     <w:sectPr>
@@ -932,7 +1142,7 @@
         <v:path o:extrusionok="f" gradientshapeok="t" o:connecttype="rect"/>
         <o:lock v:ext="edit" aspectratio="t"/>
       </v:shapetype>
-      <v:shape id="_x0000_i1026" type="#_x0000_t75" style="width:18pt;height:12pt;visibility:visible;mso-wrap-style:square" o:bullet="t">
+      <v:shape id="_x0000_i1045" type="#_x0000_t75" style="width:18pt;height:12pt;visibility:visible;mso-wrap-style:square" o:bullet="t">
         <v:imagedata r:id="rId1" o:title=""/>
       </v:shape>
     </w:pict>

</xml_diff>